<commit_message>
Actualización del Sprint 03
</commit_message>
<xml_diff>
--- a/Documentos/Grupo59-Equipo03 - Seguimiento Sprint 03.docx
+++ b/Documentos/Grupo59-Equipo03 - Seguimiento Sprint 03.docx
@@ -502,19 +502,6 @@
     </w:p>
     <w:p>
       <w:pPr>
-        <w:spacing w:before="315" w:after="100" w:afterAutospacing="1" w:line="240" w:lineRule="auto"/>
-        <w:rPr>
-          <w:rFonts w:eastAsia="Times New Roman" w:cs="Arial"/>
-          <w:b/>
-          <w:color w:val="7F7F7F" w:themeColor="text1" w:themeTint="80"/>
-          <w:sz w:val="24"/>
-          <w:szCs w:val="24"/>
-          <w:lang w:eastAsia="es-CO"/>
-        </w:rPr>
-      </w:pPr>
-    </w:p>
-    <w:p>
-      <w:pPr>
         <w:ind w:left="708" w:firstLine="708"/>
         <w:rPr>
           <w:rFonts w:ascii="Calibri" w:eastAsia="Times New Roman" w:hAnsi="Calibri" w:cs="Calibri"/>
@@ -538,18 +525,6 @@
         </w:rPr>
         <w:t>Formato de Informe de Seguimiento</w:t>
       </w:r>
-    </w:p>
-    <w:p>
-      <w:pPr>
-        <w:spacing w:after="0" w:line="240" w:lineRule="auto"/>
-        <w:rPr>
-          <w:rFonts w:ascii="Calibri" w:eastAsia="Times New Roman" w:hAnsi="Calibri" w:cs="Calibri"/>
-          <w:color w:val="404040"/>
-          <w:sz w:val="36"/>
-          <w:szCs w:val="36"/>
-          <w:lang w:eastAsia="es-CO"/>
-        </w:rPr>
-      </w:pPr>
     </w:p>
     <w:tbl>
       <w:tblPr>
@@ -855,18 +830,6 @@
     </w:tbl>
     <w:p>
       <w:pPr>
-        <w:spacing w:after="0" w:line="240" w:lineRule="auto"/>
-        <w:rPr>
-          <w:rFonts w:ascii="Calibri" w:eastAsia="Times New Roman" w:hAnsi="Calibri" w:cs="Calibri"/>
-          <w:color w:val="404040"/>
-          <w:sz w:val="36"/>
-          <w:szCs w:val="36"/>
-          <w:lang w:eastAsia="es-CO"/>
-        </w:rPr>
-      </w:pPr>
-    </w:p>
-    <w:p>
-      <w:pPr>
         <w:numPr>
           <w:ilvl w:val="0"/>
           <w:numId w:val="1"/>
@@ -978,9 +941,9 @@
                 <w:lang w:val="es-MX" w:eastAsia="es-MX"/>
               </w:rPr>
               <w:drawing>
-                <wp:inline distT="0" distB="0" distL="0" distR="0" wp14:anchorId="2E9583EF" wp14:editId="38F32D95">
-                  <wp:extent cx="5612130" cy="2566035"/>
-                  <wp:effectExtent l="0" t="0" r="7620" b="5715"/>
+                <wp:inline distT="0" distB="0" distL="0" distR="0" wp14:anchorId="2E9583EF" wp14:editId="3C02A688">
+                  <wp:extent cx="5612130" cy="2409825"/>
+                  <wp:effectExtent l="0" t="0" r="7620" b="9525"/>
                   <wp:docPr id="6" name="Imagen 6"/>
                   <wp:cNvGraphicFramePr>
                     <a:graphicFrameLocks xmlns:a="http://schemas.openxmlformats.org/drawingml/2006/main" noChangeAspect="1"/>
@@ -1001,7 +964,7 @@
                         <pic:spPr>
                           <a:xfrm>
                             <a:off x="0" y="0"/>
-                            <a:ext cx="5612130" cy="2566035"/>
+                            <a:ext cx="5612130" cy="2409825"/>
                           </a:xfrm>
                           <a:prstGeom prst="rect">
                             <a:avLst/>
@@ -1075,7 +1038,6 @@
                 <w:color w:val="000000" w:themeColor="text1"/>
                 <w:lang w:eastAsia="es-CO"/>
               </w:rPr>
-              <w:lastRenderedPageBreak/>
               <w:t>Se planea las tareas por hacer (</w:t>
             </w:r>
             <w:proofErr w:type="spellStart"/>
@@ -1168,42 +1130,11 @@
     </w:tbl>
     <w:p>
       <w:pPr>
-        <w:spacing w:before="315" w:after="100" w:afterAutospacing="1" w:line="240" w:lineRule="auto"/>
-        <w:rPr>
-          <w:rFonts w:ascii="Arial" w:eastAsia="Times New Roman" w:hAnsi="Arial" w:cs="Arial"/>
-          <w:color w:val="000000" w:themeColor="text1"/>
-          <w:lang w:eastAsia="es-CO"/>
-        </w:rPr>
-      </w:pPr>
-    </w:p>
-    <w:p>
-      <w:pPr>
-        <w:spacing w:before="315" w:after="100" w:afterAutospacing="1" w:line="240" w:lineRule="auto"/>
-        <w:jc w:val="center"/>
-        <w:rPr>
-          <w:rFonts w:eastAsia="Times New Roman" w:cs="Arial"/>
-          <w:color w:val="7F7F7F" w:themeColor="text1" w:themeTint="80"/>
-          <w:sz w:val="24"/>
-          <w:szCs w:val="24"/>
-          <w:lang w:eastAsia="es-CO"/>
-        </w:rPr>
-      </w:pPr>
-    </w:p>
-    <w:p>
-      <w:pPr>
         <w:rPr>
           <w:sz w:val="20"/>
           <w:szCs w:val="20"/>
         </w:rPr>
       </w:pPr>
-      <w:r>
-        <w:rPr>
-          <w:rFonts w:eastAsia="Times New Roman" w:cs="Segoe UI"/>
-          <w:color w:val="000000"/>
-          <w:lang w:eastAsia="es-CO"/>
-        </w:rPr>
-        <w:br/>
-      </w:r>
     </w:p>
     <w:p>
       <w:pPr>
@@ -1317,6 +1248,49 @@
                 <w:lang w:val="es-MX" w:eastAsia="es-MX"/>
               </w:rPr>
             </w:pPr>
+            <w:r>
+              <w:rPr>
+                <w:rFonts w:ascii="Times New Roman" w:eastAsia="Times New Roman" w:hAnsi="Times New Roman" w:cs="Times New Roman"/>
+                <w:sz w:val="24"/>
+                <w:szCs w:val="24"/>
+                <w:lang w:val="es-MX" w:eastAsia="es-MX"/>
+              </w:rPr>
+              <w:drawing>
+                <wp:inline distT="0" distB="0" distL="0" distR="0" wp14:anchorId="2794FB6E" wp14:editId="197E79F0">
+                  <wp:extent cx="5612130" cy="2537460"/>
+                  <wp:effectExtent l="0" t="0" r="7620" b="0"/>
+                  <wp:docPr id="2" name="Imagen 2"/>
+                  <wp:cNvGraphicFramePr>
+                    <a:graphicFrameLocks xmlns:a="http://schemas.openxmlformats.org/drawingml/2006/main" noChangeAspect="1"/>
+                  </wp:cNvGraphicFramePr>
+                  <a:graphic xmlns:a="http://schemas.openxmlformats.org/drawingml/2006/main">
+                    <a:graphicData uri="http://schemas.openxmlformats.org/drawingml/2006/picture">
+                      <pic:pic xmlns:pic="http://schemas.openxmlformats.org/drawingml/2006/picture">
+                        <pic:nvPicPr>
+                          <pic:cNvPr id="1" name=""/>
+                          <pic:cNvPicPr/>
+                        </pic:nvPicPr>
+                        <pic:blipFill>
+                          <a:blip r:embed="rId10"/>
+                          <a:stretch>
+                            <a:fillRect/>
+                          </a:stretch>
+                        </pic:blipFill>
+                        <pic:spPr>
+                          <a:xfrm>
+                            <a:off x="0" y="0"/>
+                            <a:ext cx="5612130" cy="2537460"/>
+                          </a:xfrm>
+                          <a:prstGeom prst="rect">
+                            <a:avLst/>
+                          </a:prstGeom>
+                        </pic:spPr>
+                      </pic:pic>
+                    </a:graphicData>
+                  </a:graphic>
+                </wp:inline>
+              </w:drawing>
+            </w:r>
           </w:p>
         </w:tc>
       </w:tr>
@@ -1389,7 +1363,6 @@
                 <w:color w:val="000000" w:themeColor="text1"/>
                 <w:lang w:eastAsia="es-CO"/>
               </w:rPr>
-              <w:lastRenderedPageBreak/>
               <w:t xml:space="preserve"> </w:t>
             </w:r>
             <w:r>
@@ -1399,11 +1372,43 @@
                 <w:lang w:eastAsia="es-CO"/>
               </w:rPr>
               <w:t xml:space="preserve"> </w:t>
+            </w:r>
+            <w:r>
+              <w:rPr>
+                <w:rFonts w:ascii="Arial" w:eastAsia="Times New Roman" w:hAnsi="Arial" w:cs="Arial"/>
+                <w:color w:val="000000" w:themeColor="text1"/>
+                <w:lang w:eastAsia="es-CO"/>
+              </w:rPr>
+              <w:t>Actualización del tablero KANBAN. Avances en los formularios.</w:t>
             </w:r>
           </w:p>
         </w:tc>
       </w:tr>
     </w:tbl>
+    <w:p>
+      <w:pPr>
+        <w:rPr>
+          <w:sz w:val="20"/>
+          <w:szCs w:val="20"/>
+        </w:rPr>
+      </w:pPr>
+    </w:p>
+    <w:p>
+      <w:pPr>
+        <w:rPr>
+          <w:sz w:val="20"/>
+          <w:szCs w:val="20"/>
+        </w:rPr>
+      </w:pPr>
+    </w:p>
+    <w:p>
+      <w:pPr>
+        <w:rPr>
+          <w:sz w:val="20"/>
+          <w:szCs w:val="20"/>
+        </w:rPr>
+      </w:pPr>
+    </w:p>
     <w:p>
       <w:pPr>
         <w:rPr>
@@ -1790,7 +1795,6 @@
           <w:color w:val="000000" w:themeColor="text1"/>
           <w:lang w:eastAsia="es-CO"/>
         </w:rPr>
-        <w:lastRenderedPageBreak/>
         <w:t xml:space="preserve">Observaciones: </w:t>
       </w:r>
     </w:p>
@@ -2141,9 +2145,9 @@
       </w:r>
     </w:p>
     <w:sectPr>
-      <w:headerReference w:type="even" r:id="rId10"/>
-      <w:headerReference w:type="default" r:id="rId11"/>
-      <w:headerReference w:type="first" r:id="rId12"/>
+      <w:headerReference w:type="even" r:id="rId11"/>
+      <w:headerReference w:type="default" r:id="rId12"/>
+      <w:headerReference w:type="first" r:id="rId13"/>
       <w:pgSz w:w="12240" w:h="15840"/>
       <w:pgMar w:top="1417" w:right="1701" w:bottom="1417" w:left="1701" w:header="708" w:footer="708" w:gutter="0"/>
       <w:cols w:space="708"/>

</xml_diff>

<commit_message>
Regreso a la version Anterior
</commit_message>
<xml_diff>
--- a/Documentos/Grupo59-Equipo03 - Seguimiento Sprint 03.docx
+++ b/Documentos/Grupo59-Equipo03 - Seguimiento Sprint 03.docx
@@ -502,6 +502,19 @@
     </w:p>
     <w:p>
       <w:pPr>
+        <w:spacing w:before="315" w:after="100" w:afterAutospacing="1" w:line="240" w:lineRule="auto"/>
+        <w:rPr>
+          <w:rFonts w:eastAsia="Times New Roman" w:cs="Arial"/>
+          <w:b/>
+          <w:color w:val="7F7F7F" w:themeColor="text1" w:themeTint="80"/>
+          <w:sz w:val="24"/>
+          <w:szCs w:val="24"/>
+          <w:lang w:eastAsia="es-CO"/>
+        </w:rPr>
+      </w:pPr>
+    </w:p>
+    <w:p>
+      <w:pPr>
         <w:ind w:left="708" w:firstLine="708"/>
         <w:rPr>
           <w:rFonts w:ascii="Calibri" w:eastAsia="Times New Roman" w:hAnsi="Calibri" w:cs="Calibri"/>
@@ -525,6 +538,18 @@
         </w:rPr>
         <w:t>Formato de Informe de Seguimiento</w:t>
       </w:r>
+    </w:p>
+    <w:p>
+      <w:pPr>
+        <w:spacing w:after="0" w:line="240" w:lineRule="auto"/>
+        <w:rPr>
+          <w:rFonts w:ascii="Calibri" w:eastAsia="Times New Roman" w:hAnsi="Calibri" w:cs="Calibri"/>
+          <w:color w:val="404040"/>
+          <w:sz w:val="36"/>
+          <w:szCs w:val="36"/>
+          <w:lang w:eastAsia="es-CO"/>
+        </w:rPr>
+      </w:pPr>
     </w:p>
     <w:tbl>
       <w:tblPr>
@@ -830,6 +855,18 @@
     </w:tbl>
     <w:p>
       <w:pPr>
+        <w:spacing w:after="0" w:line="240" w:lineRule="auto"/>
+        <w:rPr>
+          <w:rFonts w:ascii="Calibri" w:eastAsia="Times New Roman" w:hAnsi="Calibri" w:cs="Calibri"/>
+          <w:color w:val="404040"/>
+          <w:sz w:val="36"/>
+          <w:szCs w:val="36"/>
+          <w:lang w:eastAsia="es-CO"/>
+        </w:rPr>
+      </w:pPr>
+    </w:p>
+    <w:p>
+      <w:pPr>
         <w:numPr>
           <w:ilvl w:val="0"/>
           <w:numId w:val="1"/>
@@ -941,9 +978,9 @@
                 <w:lang w:val="es-MX" w:eastAsia="es-MX"/>
               </w:rPr>
               <w:drawing>
-                <wp:inline distT="0" distB="0" distL="0" distR="0" wp14:anchorId="2E9583EF" wp14:editId="3C02A688">
-                  <wp:extent cx="5612130" cy="2409825"/>
-                  <wp:effectExtent l="0" t="0" r="7620" b="9525"/>
+                <wp:inline distT="0" distB="0" distL="0" distR="0" wp14:anchorId="2E9583EF" wp14:editId="38F32D95">
+                  <wp:extent cx="5612130" cy="2566035"/>
+                  <wp:effectExtent l="0" t="0" r="7620" b="5715"/>
                   <wp:docPr id="6" name="Imagen 6"/>
                   <wp:cNvGraphicFramePr>
                     <a:graphicFrameLocks xmlns:a="http://schemas.openxmlformats.org/drawingml/2006/main" noChangeAspect="1"/>
@@ -964,7 +1001,7 @@
                         <pic:spPr>
                           <a:xfrm>
                             <a:off x="0" y="0"/>
-                            <a:ext cx="5612130" cy="2409825"/>
+                            <a:ext cx="5612130" cy="2566035"/>
                           </a:xfrm>
                           <a:prstGeom prst="rect">
                             <a:avLst/>
@@ -1038,6 +1075,7 @@
                 <w:color w:val="000000" w:themeColor="text1"/>
                 <w:lang w:eastAsia="es-CO"/>
               </w:rPr>
+              <w:lastRenderedPageBreak/>
               <w:t>Se planea las tareas por hacer (</w:t>
             </w:r>
             <w:proofErr w:type="spellStart"/>
@@ -1130,11 +1168,42 @@
     </w:tbl>
     <w:p>
       <w:pPr>
+        <w:spacing w:before="315" w:after="100" w:afterAutospacing="1" w:line="240" w:lineRule="auto"/>
+        <w:rPr>
+          <w:rFonts w:ascii="Arial" w:eastAsia="Times New Roman" w:hAnsi="Arial" w:cs="Arial"/>
+          <w:color w:val="000000" w:themeColor="text1"/>
+          <w:lang w:eastAsia="es-CO"/>
+        </w:rPr>
+      </w:pPr>
+    </w:p>
+    <w:p>
+      <w:pPr>
+        <w:spacing w:before="315" w:after="100" w:afterAutospacing="1" w:line="240" w:lineRule="auto"/>
+        <w:jc w:val="center"/>
+        <w:rPr>
+          <w:rFonts w:eastAsia="Times New Roman" w:cs="Arial"/>
+          <w:color w:val="7F7F7F" w:themeColor="text1" w:themeTint="80"/>
+          <w:sz w:val="24"/>
+          <w:szCs w:val="24"/>
+          <w:lang w:eastAsia="es-CO"/>
+        </w:rPr>
+      </w:pPr>
+    </w:p>
+    <w:p>
+      <w:pPr>
         <w:rPr>
           <w:sz w:val="20"/>
           <w:szCs w:val="20"/>
         </w:rPr>
       </w:pPr>
+      <w:r>
+        <w:rPr>
+          <w:rFonts w:eastAsia="Times New Roman" w:cs="Segoe UI"/>
+          <w:color w:val="000000"/>
+          <w:lang w:eastAsia="es-CO"/>
+        </w:rPr>
+        <w:br/>
+      </w:r>
     </w:p>
     <w:p>
       <w:pPr>
@@ -1248,49 +1317,6 @@
                 <w:lang w:val="es-MX" w:eastAsia="es-MX"/>
               </w:rPr>
             </w:pPr>
-            <w:r>
-              <w:rPr>
-                <w:rFonts w:ascii="Times New Roman" w:eastAsia="Times New Roman" w:hAnsi="Times New Roman" w:cs="Times New Roman"/>
-                <w:sz w:val="24"/>
-                <w:szCs w:val="24"/>
-                <w:lang w:val="es-MX" w:eastAsia="es-MX"/>
-              </w:rPr>
-              <w:drawing>
-                <wp:inline distT="0" distB="0" distL="0" distR="0" wp14:anchorId="2794FB6E" wp14:editId="197E79F0">
-                  <wp:extent cx="5612130" cy="2537460"/>
-                  <wp:effectExtent l="0" t="0" r="7620" b="0"/>
-                  <wp:docPr id="2" name="Imagen 2"/>
-                  <wp:cNvGraphicFramePr>
-                    <a:graphicFrameLocks xmlns:a="http://schemas.openxmlformats.org/drawingml/2006/main" noChangeAspect="1"/>
-                  </wp:cNvGraphicFramePr>
-                  <a:graphic xmlns:a="http://schemas.openxmlformats.org/drawingml/2006/main">
-                    <a:graphicData uri="http://schemas.openxmlformats.org/drawingml/2006/picture">
-                      <pic:pic xmlns:pic="http://schemas.openxmlformats.org/drawingml/2006/picture">
-                        <pic:nvPicPr>
-                          <pic:cNvPr id="1" name=""/>
-                          <pic:cNvPicPr/>
-                        </pic:nvPicPr>
-                        <pic:blipFill>
-                          <a:blip r:embed="rId10"/>
-                          <a:stretch>
-                            <a:fillRect/>
-                          </a:stretch>
-                        </pic:blipFill>
-                        <pic:spPr>
-                          <a:xfrm>
-                            <a:off x="0" y="0"/>
-                            <a:ext cx="5612130" cy="2537460"/>
-                          </a:xfrm>
-                          <a:prstGeom prst="rect">
-                            <a:avLst/>
-                          </a:prstGeom>
-                        </pic:spPr>
-                      </pic:pic>
-                    </a:graphicData>
-                  </a:graphic>
-                </wp:inline>
-              </w:drawing>
-            </w:r>
           </w:p>
         </w:tc>
       </w:tr>
@@ -1363,6 +1389,7 @@
                 <w:color w:val="000000" w:themeColor="text1"/>
                 <w:lang w:eastAsia="es-CO"/>
               </w:rPr>
+              <w:lastRenderedPageBreak/>
               <w:t xml:space="preserve"> </w:t>
             </w:r>
             <w:r>
@@ -1372,43 +1399,11 @@
                 <w:lang w:eastAsia="es-CO"/>
               </w:rPr>
               <w:t xml:space="preserve"> </w:t>
-            </w:r>
-            <w:r>
-              <w:rPr>
-                <w:rFonts w:ascii="Arial" w:eastAsia="Times New Roman" w:hAnsi="Arial" w:cs="Arial"/>
-                <w:color w:val="000000" w:themeColor="text1"/>
-                <w:lang w:eastAsia="es-CO"/>
-              </w:rPr>
-              <w:t>Actualización del tablero KANBAN. Avances en los formularios.</w:t>
             </w:r>
           </w:p>
         </w:tc>
       </w:tr>
     </w:tbl>
-    <w:p>
-      <w:pPr>
-        <w:rPr>
-          <w:sz w:val="20"/>
-          <w:szCs w:val="20"/>
-        </w:rPr>
-      </w:pPr>
-    </w:p>
-    <w:p>
-      <w:pPr>
-        <w:rPr>
-          <w:sz w:val="20"/>
-          <w:szCs w:val="20"/>
-        </w:rPr>
-      </w:pPr>
-    </w:p>
-    <w:p>
-      <w:pPr>
-        <w:rPr>
-          <w:sz w:val="20"/>
-          <w:szCs w:val="20"/>
-        </w:rPr>
-      </w:pPr>
-    </w:p>
     <w:p>
       <w:pPr>
         <w:rPr>
@@ -1795,6 +1790,7 @@
           <w:color w:val="000000" w:themeColor="text1"/>
           <w:lang w:eastAsia="es-CO"/>
         </w:rPr>
+        <w:lastRenderedPageBreak/>
         <w:t xml:space="preserve">Observaciones: </w:t>
       </w:r>
     </w:p>
@@ -2145,9 +2141,9 @@
       </w:r>
     </w:p>
     <w:sectPr>
-      <w:headerReference w:type="even" r:id="rId11"/>
-      <w:headerReference w:type="default" r:id="rId12"/>
-      <w:headerReference w:type="first" r:id="rId13"/>
+      <w:headerReference w:type="even" r:id="rId10"/>
+      <w:headerReference w:type="default" r:id="rId11"/>
+      <w:headerReference w:type="first" r:id="rId12"/>
       <w:pgSz w:w="12240" w:h="15840"/>
       <w:pgMar w:top="1417" w:right="1701" w:bottom="1417" w:left="1701" w:header="708" w:footer="708" w:gutter="0"/>
       <w:cols w:space="708"/>

</xml_diff>

<commit_message>
Finalización del sprint 03 e inicio del sprint 04
</commit_message>
<xml_diff>
--- a/Documentos/Grupo59-Equipo03 - Seguimiento Sprint 03.docx
+++ b/Documentos/Grupo59-Equipo03 - Seguimiento Sprint 03.docx
@@ -788,42 +788,6 @@
                 <w:lang w:val="es-MX" w:eastAsia="es-MX"/>
               </w:rPr>
             </w:pPr>
-            <w:r>
-              <w:rPr>
-                <w:rFonts w:ascii="Arial" w:eastAsia="Times New Roman" w:hAnsi="Arial" w:cs="Arial"/>
-                <w:color w:val="000000"/>
-                <w:lang w:val="es-MX" w:eastAsia="es-MX"/>
-              </w:rPr>
-              <w:t>Nelson Leonardo Ramírez CC 11317400, rol: Diseñador UI</w:t>
-            </w:r>
-          </w:p>
-          <w:p>
-            <w:pPr>
-              <w:spacing w:after="0" w:line="240" w:lineRule="auto"/>
-              <w:rPr>
-                <w:rFonts w:ascii="Arial" w:eastAsia="Times New Roman" w:hAnsi="Arial" w:cs="Arial"/>
-                <w:color w:val="000000"/>
-                <w:lang w:val="es-MX" w:eastAsia="es-MX"/>
-              </w:rPr>
-            </w:pPr>
-            <w:r>
-              <w:rPr>
-                <w:rFonts w:ascii="Arial" w:eastAsia="Times New Roman" w:hAnsi="Arial" w:cs="Arial"/>
-                <w:color w:val="000000"/>
-                <w:lang w:val="es-MX" w:eastAsia="es-MX"/>
-              </w:rPr>
-              <w:t xml:space="preserve">Rafael Leonardo Cristancho Bonilla CC 1090487311, rol: </w:t>
-            </w:r>
-            <w:proofErr w:type="spellStart"/>
-            <w:r>
-              <w:rPr>
-                <w:rFonts w:ascii="Arial" w:eastAsia="Times New Roman" w:hAnsi="Arial" w:cs="Arial"/>
-                <w:color w:val="000000"/>
-                <w:lang w:val="es-MX" w:eastAsia="es-MX"/>
-              </w:rPr>
-              <w:t>Tester</w:t>
-            </w:r>
-            <w:proofErr w:type="spellEnd"/>
           </w:p>
         </w:tc>
       </w:tr>
@@ -1146,6 +1110,14 @@
     </w:p>
     <w:p>
       <w:pPr>
+        <w:rPr>
+          <w:sz w:val="20"/>
+          <w:szCs w:val="20"/>
+        </w:rPr>
+      </w:pPr>
+    </w:p>
+    <w:p>
+      <w:pPr>
         <w:numPr>
           <w:ilvl w:val="0"/>
           <w:numId w:val="1"/>
@@ -1444,6 +1416,22 @@
     </w:p>
     <w:p>
       <w:pPr>
+        <w:rPr>
+          <w:sz w:val="20"/>
+          <w:szCs w:val="20"/>
+        </w:rPr>
+      </w:pPr>
+    </w:p>
+    <w:p>
+      <w:pPr>
+        <w:rPr>
+          <w:sz w:val="20"/>
+          <w:szCs w:val="20"/>
+        </w:rPr>
+      </w:pPr>
+    </w:p>
+    <w:p>
+      <w:pPr>
         <w:numPr>
           <w:ilvl w:val="0"/>
           <w:numId w:val="1"/>
@@ -1548,15 +1536,16 @@
             <w:r>
               <w:rPr>
                 <w:rFonts w:ascii="Times New Roman" w:eastAsia="Times New Roman" w:hAnsi="Times New Roman" w:cs="Times New Roman"/>
+                <w:noProof/>
                 <w:sz w:val="24"/>
                 <w:szCs w:val="24"/>
                 <w:lang w:val="es-MX" w:eastAsia="es-MX"/>
               </w:rPr>
               <w:drawing>
-                <wp:inline distT="0" distB="0" distL="0" distR="0" wp14:anchorId="7BDA0705" wp14:editId="764C33F0">
-                  <wp:extent cx="5612130" cy="2574290"/>
-                  <wp:effectExtent l="0" t="0" r="7620" b="0"/>
-                  <wp:docPr id="4" name="Imagen 4"/>
+                <wp:inline distT="0" distB="0" distL="0" distR="0" wp14:anchorId="0915656A" wp14:editId="14E05C44">
+                  <wp:extent cx="5612130" cy="2530475"/>
+                  <wp:effectExtent l="0" t="0" r="7620" b="3175"/>
+                  <wp:docPr id="5" name="Imagen 5"/>
                   <wp:cNvGraphicFramePr>
                     <a:graphicFrameLocks xmlns:a="http://schemas.openxmlformats.org/drawingml/2006/main" noChangeAspect="1"/>
                   </wp:cNvGraphicFramePr>
@@ -1576,7 +1565,7 @@
                         <pic:spPr>
                           <a:xfrm>
                             <a:off x="0" y="0"/>
-                            <a:ext cx="5612130" cy="2574290"/>
+                            <a:ext cx="5612130" cy="2530475"/>
                           </a:xfrm>
                           <a:prstGeom prst="rect">
                             <a:avLst/>
@@ -1740,14 +1729,6 @@
     </w:p>
     <w:p>
       <w:pPr>
-        <w:rPr>
-          <w:sz w:val="20"/>
-          <w:szCs w:val="20"/>
-        </w:rPr>
-      </w:pPr>
-    </w:p>
-    <w:p>
-      <w:pPr>
         <w:numPr>
           <w:ilvl w:val="0"/>
           <w:numId w:val="1"/>
@@ -1853,6 +1834,7 @@
             <w:r>
               <w:rPr>
                 <w:rFonts w:ascii="Times New Roman" w:eastAsia="Times New Roman" w:hAnsi="Times New Roman" w:cs="Times New Roman"/>
+                <w:noProof/>
                 <w:sz w:val="24"/>
                 <w:szCs w:val="24"/>
                 <w:lang w:val="es-MX" w:eastAsia="es-MX"/>
@@ -1959,34 +1941,58 @@
                 <w:lang w:eastAsia="es-CO"/>
               </w:rPr>
             </w:pPr>
+            <w:r>
+              <w:rPr>
+                <w:rFonts w:ascii="Arial" w:eastAsia="Times New Roman" w:hAnsi="Arial" w:cs="Arial"/>
+                <w:color w:val="000000" w:themeColor="text1"/>
+                <w:lang w:eastAsia="es-CO"/>
+              </w:rPr>
+              <w:t>Formularios</w:t>
+            </w:r>
+            <w:r>
+              <w:rPr>
+                <w:rFonts w:ascii="Arial" w:eastAsia="Times New Roman" w:hAnsi="Arial" w:cs="Arial"/>
+                <w:color w:val="000000" w:themeColor="text1"/>
+                <w:lang w:eastAsia="es-CO"/>
+              </w:rPr>
+              <w:t xml:space="preserve"> finalizados</w:t>
+            </w:r>
+            <w:r>
+              <w:rPr>
+                <w:rFonts w:ascii="Arial" w:eastAsia="Times New Roman" w:hAnsi="Arial" w:cs="Arial"/>
+                <w:color w:val="000000" w:themeColor="text1"/>
+                <w:lang w:eastAsia="es-CO"/>
+              </w:rPr>
+              <w:t xml:space="preserve"> (Bootstrap)</w:t>
+            </w:r>
+            <w:r>
+              <w:rPr>
+                <w:rFonts w:ascii="Arial" w:eastAsia="Times New Roman" w:hAnsi="Arial" w:cs="Arial"/>
+                <w:color w:val="000000" w:themeColor="text1"/>
+                <w:lang w:eastAsia="es-CO"/>
+              </w:rPr>
+              <w:t>.</w:t>
+            </w:r>
+            <w:r>
+              <w:rPr>
+                <w:rFonts w:ascii="Arial" w:eastAsia="Times New Roman" w:hAnsi="Arial" w:cs="Arial"/>
+                <w:color w:val="000000" w:themeColor="text1"/>
+                <w:lang w:eastAsia="es-CO"/>
+              </w:rPr>
+              <w:t xml:space="preserve"> Actualización del tablero KANBAN.</w:t>
+            </w:r>
+            <w:r>
+              <w:rPr>
+                <w:rFonts w:ascii="Arial" w:eastAsia="Times New Roman" w:hAnsi="Arial" w:cs="Arial"/>
+                <w:color w:val="000000" w:themeColor="text1"/>
+                <w:lang w:eastAsia="es-CO"/>
+              </w:rPr>
+              <w:t xml:space="preserve"> </w:t>
+            </w:r>
           </w:p>
         </w:tc>
       </w:tr>
     </w:tbl>
-    <w:p>
-      <w:pPr>
-        <w:rPr>
-          <w:sz w:val="20"/>
-          <w:szCs w:val="20"/>
-        </w:rPr>
-      </w:pPr>
-    </w:p>
-    <w:p>
-      <w:pPr>
-        <w:rPr>
-          <w:sz w:val="20"/>
-          <w:szCs w:val="20"/>
-        </w:rPr>
-      </w:pPr>
-    </w:p>
-    <w:p>
-      <w:pPr>
-        <w:rPr>
-          <w:sz w:val="20"/>
-          <w:szCs w:val="20"/>
-        </w:rPr>
-      </w:pPr>
-    </w:p>
     <w:p>
       <w:pPr>
         <w:rPr>
@@ -2111,7 +2117,7 @@
         <w:tblLook w:val="04A0" w:firstRow="1" w:lastRow="0" w:firstColumn="1" w:lastColumn="0" w:noHBand="0" w:noVBand="1"/>
       </w:tblPr>
       <w:tblGrid>
-        <w:gridCol w:w="9442"/>
+        <w:gridCol w:w="9589"/>
       </w:tblGrid>
       <w:tr>
         <w:trPr>
@@ -2130,6 +2136,50 @@
                 <w:lang w:val="es-MX" w:eastAsia="es-MX"/>
               </w:rPr>
             </w:pPr>
+            <w:r>
+              <w:rPr>
+                <w:b/>
+                <w:bCs/>
+                <w:noProof/>
+                <w:sz w:val="24"/>
+                <w:szCs w:val="24"/>
+              </w:rPr>
+              <w:drawing>
+                <wp:inline distT="0" distB="0" distL="0" distR="0" wp14:anchorId="60F0D5B6" wp14:editId="1F892DAD">
+                  <wp:extent cx="5952259" cy="2667000"/>
+                  <wp:effectExtent l="0" t="0" r="0" b="0"/>
+                  <wp:docPr id="7" name="Imagen 7" descr="Captura de pantalla de computadora&#10;&#10;Descripción generada automáticamente"/>
+                  <wp:cNvGraphicFramePr>
+                    <a:graphicFrameLocks xmlns:a="http://schemas.openxmlformats.org/drawingml/2006/main" noChangeAspect="1"/>
+                  </wp:cNvGraphicFramePr>
+                  <a:graphic xmlns:a="http://schemas.openxmlformats.org/drawingml/2006/main">
+                    <a:graphicData uri="http://schemas.openxmlformats.org/drawingml/2006/picture">
+                      <pic:pic xmlns:pic="http://schemas.openxmlformats.org/drawingml/2006/picture">
+                        <pic:nvPicPr>
+                          <pic:cNvPr id="7" name="Imagen 7" descr="Captura de pantalla de computadora&#10;&#10;Descripción generada automáticamente"/>
+                          <pic:cNvPicPr/>
+                        </pic:nvPicPr>
+                        <pic:blipFill>
+                          <a:blip r:embed="rId13"/>
+                          <a:stretch>
+                            <a:fillRect/>
+                          </a:stretch>
+                        </pic:blipFill>
+                        <pic:spPr>
+                          <a:xfrm>
+                            <a:off x="0" y="0"/>
+                            <a:ext cx="5964051" cy="2672283"/>
+                          </a:xfrm>
+                          <a:prstGeom prst="rect">
+                            <a:avLst/>
+                          </a:prstGeom>
+                        </pic:spPr>
+                      </pic:pic>
+                    </a:graphicData>
+                  </a:graphic>
+                </wp:inline>
+              </w:drawing>
+            </w:r>
           </w:p>
         </w:tc>
       </w:tr>
@@ -2196,6 +2246,14 @@
                 <w:lang w:eastAsia="es-CO"/>
               </w:rPr>
             </w:pPr>
+            <w:r>
+              <w:rPr>
+                <w:rFonts w:ascii="Arial" w:eastAsia="Times New Roman" w:hAnsi="Arial" w:cs="Arial"/>
+                <w:color w:val="000000" w:themeColor="text1"/>
+                <w:lang w:eastAsia="es-CO"/>
+              </w:rPr>
+              <w:t>Finalizado las tareas del sprint 3. Actualización del tablero KANBAN.</w:t>
+            </w:r>
           </w:p>
         </w:tc>
       </w:tr>
@@ -2203,38 +2261,6 @@
     <w:p>
       <w:pPr>
         <w:rPr>
-          <w:sz w:val="20"/>
-          <w:szCs w:val="20"/>
-        </w:rPr>
-      </w:pPr>
-    </w:p>
-    <w:p>
-      <w:pPr>
-        <w:rPr>
-          <w:sz w:val="20"/>
-          <w:szCs w:val="20"/>
-        </w:rPr>
-      </w:pPr>
-    </w:p>
-    <w:p>
-      <w:pPr>
-        <w:rPr>
-          <w:sz w:val="20"/>
-          <w:szCs w:val="20"/>
-        </w:rPr>
-      </w:pPr>
-    </w:p>
-    <w:p>
-      <w:pPr>
-        <w:rPr>
-          <w:sz w:val="20"/>
-          <w:szCs w:val="20"/>
-        </w:rPr>
-      </w:pPr>
-    </w:p>
-    <w:p>
-      <w:pPr>
-        <w:rPr>
           <w:b/>
           <w:bCs/>
           <w:sz w:val="24"/>
@@ -2242,39 +2268,10 @@
         </w:rPr>
       </w:pPr>
     </w:p>
-    <w:p>
-      <w:pPr>
-        <w:rPr>
-          <w:b/>
-          <w:bCs/>
-          <w:sz w:val="24"/>
-          <w:szCs w:val="24"/>
-        </w:rPr>
-      </w:pPr>
-    </w:p>
-    <w:p>
-      <w:pPr>
-        <w:rPr>
-          <w:b/>
-          <w:bCs/>
-          <w:sz w:val="24"/>
-          <w:szCs w:val="24"/>
-        </w:rPr>
-      </w:pPr>
-      <w:r>
-        <w:rPr>
-          <w:b/>
-          <w:bCs/>
-          <w:sz w:val="24"/>
-          <w:szCs w:val="24"/>
-        </w:rPr>
-        <w:br w:type="page"/>
-      </w:r>
-    </w:p>
     <w:sectPr>
-      <w:headerReference w:type="even" r:id="rId13"/>
-      <w:headerReference w:type="default" r:id="rId14"/>
-      <w:headerReference w:type="first" r:id="rId15"/>
+      <w:headerReference w:type="even" r:id="rId14"/>
+      <w:headerReference w:type="default" r:id="rId15"/>
+      <w:headerReference w:type="first" r:id="rId16"/>
       <w:pgSz w:w="12240" w:h="15840"/>
       <w:pgMar w:top="1417" w:right="1701" w:bottom="1417" w:left="1701" w:header="708" w:footer="708" w:gutter="0"/>
       <w:cols w:space="708"/>

</xml_diff>